<commit_message>
changes for final exam essay
</commit_message>
<xml_diff>
--- a/BCPR301 Assignment3 self-marking sheet 2019S2.docx
+++ b/BCPR301 Assignment3 self-marking sheet 2019S2.docx
@@ -981,8 +981,6 @@
           <w:rFonts w:cs="SimSun"/>
         </w:rPr>
       </w:pPr>
-      <w:bookmarkStart w:id="0" w:name="_GoBack"/>
-      <w:bookmarkEnd w:id="0"/>
     </w:p>
     <w:p>
       <w:pPr>
@@ -1465,6 +1463,7 @@
       <w:r>
         <w:rPr>
           <w:rFonts w:cs="SimSun"/>
+          <w:noProof/>
         </w:rPr>
         <w:drawing>
           <wp:inline distT="0" distB="0" distL="0" distR="0" wp14:anchorId="16ED7A79" wp14:editId="52F79453">
@@ -1727,13 +1726,12 @@
       <w:r>
         <w:rPr>
           <w:rFonts w:cs="SimSun"/>
-          <w:noProof/>
         </w:rPr>
         <w:drawing>
-          <wp:inline distT="0" distB="0" distL="0" distR="0" wp14:anchorId="38788EA9" wp14:editId="75757761">
-            <wp:extent cx="3967759" cy="4048369"/>
-            <wp:effectExtent l="0" t="0" r="0" b="3175"/>
-            <wp:docPr id="3" name="Picture 3"/>
+          <wp:inline distT="0" distB="0" distL="0" distR="0" wp14:anchorId="4C72598E" wp14:editId="59E2826A">
+            <wp:extent cx="5245100" cy="5118100"/>
+            <wp:effectExtent l="0" t="0" r="0" b="0"/>
+            <wp:docPr id="5" name="Picture 5"/>
             <wp:cNvGraphicFramePr>
               <a:graphicFrameLocks xmlns:a="http://schemas.openxmlformats.org/drawingml/2006/main" noChangeAspect="1"/>
             </wp:cNvGraphicFramePr>
@@ -1753,7 +1751,7 @@
                   <pic:spPr>
                     <a:xfrm>
                       <a:off x="0" y="0"/>
-                      <a:ext cx="3985104" cy="4066067"/>
+                      <a:ext cx="5245100" cy="5118100"/>
                     </a:xfrm>
                     <a:prstGeom prst="rect">
                       <a:avLst/>
@@ -1865,7 +1863,19 @@
         <w:rPr>
           <w:rFonts w:cs="SimSun"/>
         </w:rPr>
-        <w:t xml:space="preserve"> However, it does have many other </w:t>
+        <w:t xml:space="preserve"> However, it does have</w:t>
+      </w:r>
+      <w:r>
+        <w:rPr>
+          <w:rFonts w:cs="SimSun"/>
+        </w:rPr>
+        <w:t xml:space="preserve"> </w:t>
+      </w:r>
+      <w:r>
+        <w:rPr>
+          <w:rFonts w:cs="SimSun"/>
+        </w:rPr>
+        <w:t xml:space="preserve">other </w:t>
       </w:r>
       <w:r>
         <w:rPr>
@@ -1895,7 +1905,19 @@
         <w:rPr>
           <w:rFonts w:cs="SimSun"/>
         </w:rPr>
-        <w:t>implement these functions.</w:t>
+        <w:t xml:space="preserve">implement these </w:t>
+      </w:r>
+      <w:r>
+        <w:rPr>
+          <w:rFonts w:cs="SimSun"/>
+        </w:rPr>
+        <w:t>methods</w:t>
+      </w:r>
+      <w:r>
+        <w:rPr>
+          <w:rFonts w:cs="SimSun"/>
+        </w:rPr>
+        <w:t>.</w:t>
       </w:r>
       <w:r>
         <w:rPr>
@@ -1913,6 +1935,7 @@
         <w:rPr>
           <w:rFonts w:cs="SimSun"/>
         </w:rPr>
+        <w:lastRenderedPageBreak/>
         <w:t>interface. It’s a good practice</w:t>
       </w:r>
       <w:r>
@@ -1936,17 +1959,16 @@
           <w:rFonts w:cs="SimSun"/>
         </w:rPr>
       </w:pPr>
-      <w:r>
-        <w:rPr>
-          <w:rFonts w:cs="SimSun"/>
-          <w:noProof/>
-        </w:rPr>
-        <w:lastRenderedPageBreak/>
+      <w:bookmarkStart w:id="0" w:name="_GoBack"/>
+      <w:r>
+        <w:rPr>
+          <w:rFonts w:cs="SimSun"/>
+        </w:rPr>
         <w:drawing>
-          <wp:inline distT="0" distB="0" distL="0" distR="0" wp14:anchorId="3EB461C8" wp14:editId="1B3D3951">
-            <wp:extent cx="3057930" cy="3540369"/>
-            <wp:effectExtent l="0" t="0" r="3175" b="3175"/>
-            <wp:docPr id="4" name="Picture 4"/>
+          <wp:inline distT="0" distB="0" distL="0" distR="0" wp14:anchorId="0E1DF7E7" wp14:editId="7AE07B6A">
+            <wp:extent cx="5692433" cy="6273281"/>
+            <wp:effectExtent l="0" t="0" r="0" b="635"/>
+            <wp:docPr id="7" name="Picture 7"/>
             <wp:cNvGraphicFramePr>
               <a:graphicFrameLocks xmlns:a="http://schemas.openxmlformats.org/drawingml/2006/main" noChangeAspect="1"/>
             </wp:cNvGraphicFramePr>
@@ -1966,7 +1988,7 @@
                   <pic:spPr>
                     <a:xfrm>
                       <a:off x="0" y="0"/>
-                      <a:ext cx="3064695" cy="3548201"/>
+                      <a:ext cx="5706629" cy="6288925"/>
                     </a:xfrm>
                     <a:prstGeom prst="rect">
                       <a:avLst/>
@@ -1978,6 +2000,7 @@
           </wp:inline>
         </w:drawing>
       </w:r>
+      <w:bookmarkEnd w:id="0"/>
     </w:p>
     <w:p>
       <w:pPr>
@@ -2061,13 +2084,15 @@
         <w:ind w:left="360"/>
         <w:jc w:val="both"/>
         <w:rPr>
-          <w:rFonts w:cs="SimSun" w:hint="eastAsia"/>
-        </w:rPr>
-      </w:pPr>
-      <w:r>
-        <w:rPr>
-          <w:rFonts w:cs="SimSun"/>
-        </w:rPr>
+          <w:rFonts w:cs="SimSun"/>
+        </w:rPr>
+      </w:pPr>
+      <w:r>
+        <w:rPr>
+          <w:rFonts w:cs="SimSun"/>
+          <w:noProof/>
+        </w:rPr>
+        <w:lastRenderedPageBreak/>
         <w:drawing>
           <wp:inline distT="0" distB="0" distL="0" distR="0" wp14:anchorId="1B1B06BC" wp14:editId="31AE4F40">
             <wp:extent cx="5731510" cy="3769360"/>
@@ -2125,8 +2150,8 @@
       <w:r>
         <w:rPr>
           <w:rFonts w:cs="SimSun"/>
-        </w:rPr>
-        <w:lastRenderedPageBreak/>
+          <w:noProof/>
+        </w:rPr>
         <w:drawing>
           <wp:inline distT="0" distB="0" distL="0" distR="0" wp14:anchorId="060F0395" wp14:editId="3DE84DE2">
             <wp:extent cx="5731510" cy="4657725"/>
@@ -4361,7 +4386,7 @@
 </file>
 
 <file path=customXml/itemProps1.xml><?xml version="1.0" encoding="utf-8"?>
-<ds:datastoreItem xmlns:ds="http://schemas.openxmlformats.org/officeDocument/2006/customXml" ds:itemID="{9EC0495D-9DF4-9D4D-B251-0472261181AB}">
+<ds:datastoreItem xmlns:ds="http://schemas.openxmlformats.org/officeDocument/2006/customXml" ds:itemID="{688B69DC-5A02-8F44-872C-8E022397E31A}">
   <ds:schemaRefs>
     <ds:schemaRef ds:uri="http://schemas.openxmlformats.org/officeDocument/2006/bibliography"/>
   </ds:schemaRefs>

</xml_diff>